<commit_message>
Configuration structure migrated and XML save/load ok.
</commit_message>
<xml_diff>
--- a/Documentation/Refactoring Notes.docx
+++ b/Documentation/Refactoring Notes.docx
@@ -71,16 +71,7 @@
           <w:sz w:val="20"/>
           <w:szCs w:val="20"/>
         </w:rPr>
-        <w:t xml:space="preserve"> co</w:t>
-      </w:r>
-      <w:bookmarkStart w:id="0" w:name="_GoBack"/>
-      <w:bookmarkEnd w:id="0"/>
-      <w:r>
-        <w:rPr>
-          <w:sz w:val="20"/>
-          <w:szCs w:val="20"/>
-        </w:rPr>
-        <w:t xml:space="preserve">nvention </w:t>
+        <w:t xml:space="preserve"> convention </w:t>
       </w:r>
       <w:proofErr w:type="spellStart"/>
       <w:r>
@@ -3459,6 +3450,159 @@
         </w:rPr>
         <w:t>.</w:t>
       </w:r>
+    </w:p>
+    <w:p>
+      <w:pPr>
+        <w:rPr>
+          <w:sz w:val="20"/>
+          <w:szCs w:val="20"/>
+        </w:rPr>
+      </w:pPr>
+      <w:proofErr w:type="spellStart"/>
+      <w:r>
+        <w:rPr>
+          <w:sz w:val="20"/>
+          <w:szCs w:val="20"/>
+        </w:rPr>
+        <w:t>Serialisation</w:t>
+      </w:r>
+      <w:proofErr w:type="spellEnd"/>
+      <w:r>
+        <w:rPr>
+          <w:sz w:val="20"/>
+          <w:szCs w:val="20"/>
+        </w:rPr>
+        <w:t xml:space="preserve"> XML (</w:t>
+      </w:r>
+      <w:proofErr w:type="spellStart"/>
+      <w:r>
+        <w:rPr>
+          <w:sz w:val="20"/>
+          <w:szCs w:val="20"/>
+        </w:rPr>
+        <w:t>resources</w:t>
+      </w:r>
+      <w:proofErr w:type="spellEnd"/>
+      <w:r>
+        <w:rPr>
+          <w:sz w:val="20"/>
+          <w:szCs w:val="20"/>
+        </w:rPr>
+        <w:t xml:space="preserve">, config files and </w:t>
+      </w:r>
+      <w:proofErr w:type="spellStart"/>
+      <w:r>
+        <w:rPr>
+          <w:sz w:val="20"/>
+          <w:szCs w:val="20"/>
+        </w:rPr>
+        <w:t>save</w:t>
+      </w:r>
+      <w:proofErr w:type="spellEnd"/>
+      <w:r>
+        <w:rPr>
+          <w:sz w:val="20"/>
+          <w:szCs w:val="20"/>
+        </w:rPr>
+        <w:t xml:space="preserve"> </w:t>
+      </w:r>
+      <w:proofErr w:type="spellStart"/>
+      <w:r>
+        <w:rPr>
+          <w:sz w:val="20"/>
+          <w:szCs w:val="20"/>
+        </w:rPr>
+        <w:t>game</w:t>
+      </w:r>
+      <w:proofErr w:type="spellEnd"/>
+      <w:r>
+        <w:rPr>
+          <w:sz w:val="20"/>
+          <w:szCs w:val="20"/>
+        </w:rPr>
+        <w:t>)</w:t>
+      </w:r>
+    </w:p>
+    <w:p>
+      <w:pPr>
+        <w:rPr>
+          <w:sz w:val="20"/>
+          <w:szCs w:val="20"/>
+        </w:rPr>
+      </w:pPr>
+      <w:r>
+        <w:rPr>
+          <w:sz w:val="20"/>
+          <w:szCs w:val="20"/>
+        </w:rPr>
+        <w:t xml:space="preserve">Class or structure must </w:t>
+      </w:r>
+      <w:proofErr w:type="spellStart"/>
+      <w:r>
+        <w:rPr>
+          <w:sz w:val="20"/>
+          <w:szCs w:val="20"/>
+        </w:rPr>
+        <w:t>be</w:t>
+      </w:r>
+      <w:proofErr w:type="spellEnd"/>
+      <w:r>
+        <w:rPr>
+          <w:sz w:val="20"/>
+          <w:szCs w:val="20"/>
+        </w:rPr>
+        <w:t xml:space="preserve"> </w:t>
+      </w:r>
+      <w:proofErr w:type="spellStart"/>
+      <w:r>
+        <w:rPr>
+          <w:sz w:val="20"/>
+          <w:szCs w:val="20"/>
+        </w:rPr>
+        <w:t>serialisable</w:t>
+      </w:r>
+      <w:proofErr w:type="spellEnd"/>
+      <w:r>
+        <w:rPr>
+          <w:sz w:val="20"/>
+          <w:szCs w:val="20"/>
+        </w:rPr>
+        <w:t xml:space="preserve"> ([</w:t>
+      </w:r>
+      <w:proofErr w:type="spellStart"/>
+      <w:r>
+        <w:rPr>
+          <w:sz w:val="20"/>
+          <w:szCs w:val="20"/>
+        </w:rPr>
+        <w:t>Serializable</w:t>
+      </w:r>
+      <w:proofErr w:type="spellEnd"/>
+      <w:r>
+        <w:rPr>
+          <w:sz w:val="20"/>
+          <w:szCs w:val="20"/>
+        </w:rPr>
+        <w:t xml:space="preserve">()] attribut must </w:t>
+      </w:r>
+      <w:proofErr w:type="spellStart"/>
+      <w:r>
+        <w:rPr>
+          <w:sz w:val="20"/>
+          <w:szCs w:val="20"/>
+        </w:rPr>
+        <w:t>be</w:t>
+      </w:r>
+      <w:proofErr w:type="spellEnd"/>
+      <w:r>
+        <w:rPr>
+          <w:sz w:val="20"/>
+          <w:szCs w:val="20"/>
+        </w:rPr>
+        <w:t xml:space="preserve"> set in class/structure declaration.</w:t>
+      </w:r>
+      <w:bookmarkStart w:id="0" w:name="_GoBack"/>
+      <w:bookmarkEnd w:id="0"/>
     </w:p>
     <w:sectPr>
       <w:pgSz w:w="11906" w:h="16838"/>

</xml_diff>